<commit_message>
Chapter 15 exercises from the beginning after some (couple months) break.
</commit_message>
<xml_diff>
--- a/For already cloned code in Visual Studio 2019.docx
+++ b/For already cloned code in Visual Studio 2019.docx
@@ -979,8 +979,6 @@
       <w:r>
         <w:t xml:space="preserve"> on </w:t>
       </w:r>
-      <w:bookmarkStart w:id="0" w:name="_GoBack"/>
-      <w:bookmarkEnd w:id="0"/>
       <w:r>
         <w:t xml:space="preserve">the </w:t>
       </w:r>
@@ -1316,6 +1314,68 @@
       <w:r>
         <w:t xml:space="preserve"> )</w:t>
       </w:r>
+    </w:p>
+    <w:p>
+      <w:pPr>
+        <w:pStyle w:val="Akapitzlist"/>
+        <w:numPr>
+          <w:ilvl w:val="0"/>
+          <w:numId w:val="1"/>
+        </w:numPr>
+      </w:pPr>
+      <w:r>
+        <w:t xml:space="preserve">Run </w:t>
+      </w:r>
+      <w:proofErr w:type="spellStart"/>
+      <w:r>
+        <w:t>using</w:t>
+      </w:r>
+      <w:proofErr w:type="spellEnd"/>
+      <w:r>
+        <w:t xml:space="preserve"> x86 </w:t>
+      </w:r>
+      <w:proofErr w:type="spellStart"/>
+      <w:r>
+        <w:t>Debug</w:t>
+      </w:r>
+      <w:proofErr w:type="spellEnd"/>
+      <w:r>
+        <w:t xml:space="preserve"> </w:t>
+      </w:r>
+      <w:proofErr w:type="spellStart"/>
+      <w:r>
+        <w:t>mode</w:t>
+      </w:r>
+      <w:proofErr w:type="spellEnd"/>
+      <w:r>
+        <w:t xml:space="preserve"> (</w:t>
+      </w:r>
+      <w:proofErr w:type="spellStart"/>
+      <w:r>
+        <w:t>depends</w:t>
+      </w:r>
+      <w:proofErr w:type="spellEnd"/>
+      <w:r>
+        <w:t xml:space="preserve"> on </w:t>
+      </w:r>
+      <w:proofErr w:type="spellStart"/>
+      <w:r>
+        <w:t>your</w:t>
+      </w:r>
+      <w:proofErr w:type="spellEnd"/>
+      <w:r>
+        <w:t xml:space="preserve"> Visual Studio most </w:t>
+      </w:r>
+      <w:proofErr w:type="spellStart"/>
+      <w:r>
+        <w:t>likely</w:t>
+      </w:r>
+      <w:proofErr w:type="spellEnd"/>
+      <w:r>
+        <w:t>)</w:t>
+      </w:r>
+      <w:bookmarkStart w:id="0" w:name="_GoBack"/>
+      <w:bookmarkEnd w:id="0"/>
     </w:p>
     <w:p>
       <w:pPr>

</xml_diff>